<commit_message>
update data/MQAS-Intro.docx about workflow diagram.
</commit_message>
<xml_diff>
--- a/data/MQAS-Intro.docx
+++ b/data/MQAS-Intro.docx
@@ -6,7 +6,6 @@
       <w:pPr>
         <w:jc w:val="center"/>
         <w:rPr>
-          <w:rFonts w:hint="eastAsia"/>
           <w:b/>
           <w:sz w:val="30"/>
           <w:szCs w:val="30"/>
@@ -35,7 +34,6 @@
       <w:pPr>
         <w:jc w:val="center"/>
         <w:rPr>
-          <w:rFonts w:hint="eastAsia"/>
           <w:b/>
           <w:sz w:val="30"/>
           <w:szCs w:val="30"/>
@@ -49,14 +47,11 @@
         </w:rPr>
         <w:t>2015/10/23</w:t>
       </w:r>
-      <w:bookmarkStart w:id="0" w:name="_GoBack"/>
-      <w:bookmarkEnd w:id="0"/>
     </w:p>
     <w:p>
       <w:pPr>
         <w:jc w:val="center"/>
         <w:rPr>
-          <w:rFonts w:hint="eastAsia"/>
           <w:b/>
           <w:sz w:val="30"/>
           <w:szCs w:val="30"/>
@@ -81,7 +76,6 @@
         </w:numPr>
         <w:ind w:firstLineChars="0"/>
         <w:rPr>
-          <w:rFonts w:hint="eastAsia"/>
           <w:b/>
           <w:sz w:val="24"/>
           <w:szCs w:val="24"/>
@@ -106,7 +100,6 @@
         </w:numPr>
         <w:ind w:firstLineChars="0"/>
         <w:rPr>
-          <w:rFonts w:hint="eastAsia"/>
           <w:sz w:val="24"/>
           <w:szCs w:val="24"/>
         </w:rPr>
@@ -125,7 +118,6 @@
         <w:pStyle w:val="a3"/>
         <w:ind w:left="992" w:firstLineChars="0" w:firstLine="1"/>
         <w:rPr>
-          <w:rFonts w:hint="eastAsia"/>
           <w:sz w:val="24"/>
           <w:szCs w:val="24"/>
         </w:rPr>
@@ -236,98 +228,99 @@
           <w:rFonts w:hint="eastAsia"/>
           <w:szCs w:val="21"/>
         </w:rPr>
+        <w:t>、医院</w:t>
+      </w:r>
+      <w:r>
+        <w:rPr>
+          <w:rFonts w:hint="eastAsia"/>
+          <w:szCs w:val="21"/>
+        </w:rPr>
+        <w:t>(21)</w:t>
+      </w:r>
+      <w:r>
+        <w:rPr>
+          <w:rFonts w:hint="eastAsia"/>
+          <w:szCs w:val="21"/>
+        </w:rPr>
+        <w:t>、学术</w:t>
+      </w:r>
+      <w:r>
+        <w:rPr>
+          <w:rFonts w:hint="eastAsia"/>
+          <w:szCs w:val="21"/>
+        </w:rPr>
+        <w:t>(32)</w:t>
+      </w:r>
+      <w:r>
+        <w:rPr>
+          <w:rFonts w:hint="eastAsia"/>
+          <w:szCs w:val="21"/>
+        </w:rPr>
+        <w:t>、治疗</w:t>
+      </w:r>
+      <w:r>
+        <w:rPr>
+          <w:rFonts w:hint="eastAsia"/>
+          <w:szCs w:val="21"/>
+        </w:rPr>
+        <w:t>(41)</w:t>
+      </w:r>
+      <w:r>
+        <w:rPr>
+          <w:rFonts w:hint="eastAsia"/>
+          <w:szCs w:val="21"/>
+        </w:rPr>
+        <w:t>、病因</w:t>
+      </w:r>
+      <w:r>
+        <w:rPr>
+          <w:rFonts w:hint="eastAsia"/>
+          <w:szCs w:val="21"/>
+        </w:rPr>
+        <w:t>(30)</w:t>
+      </w:r>
+      <w:r>
+        <w:rPr>
+          <w:rFonts w:hint="eastAsia"/>
+          <w:szCs w:val="21"/>
+        </w:rPr>
+        <w:t>、病症</w:t>
+      </w:r>
+      <w:r>
+        <w:rPr>
+          <w:rFonts w:hint="eastAsia"/>
+          <w:szCs w:val="21"/>
+        </w:rPr>
+        <w:t>(33)</w:t>
+      </w:r>
+      <w:r>
+        <w:rPr>
+          <w:rFonts w:hint="eastAsia"/>
+          <w:szCs w:val="21"/>
+        </w:rPr>
         <w:t>、</w:t>
       </w:r>
       <w:r>
         <w:rPr>
           <w:rFonts w:hint="eastAsia"/>
           <w:szCs w:val="21"/>
-        </w:rPr>
-        <w:t>医院</w:t>
-      </w:r>
-      <w:r>
-        <w:rPr>
-          <w:rFonts w:hint="eastAsia"/>
-          <w:szCs w:val="21"/>
-        </w:rPr>
-        <w:t>(21)</w:t>
-      </w:r>
-      <w:r>
-        <w:rPr>
-          <w:rFonts w:hint="eastAsia"/>
-          <w:szCs w:val="21"/>
-        </w:rPr>
-        <w:t>、</w:t>
-      </w:r>
-      <w:r>
-        <w:rPr>
-          <w:rFonts w:hint="eastAsia"/>
-          <w:szCs w:val="21"/>
-        </w:rPr>
-        <w:t>学术</w:t>
-      </w:r>
-      <w:r>
-        <w:rPr>
-          <w:rFonts w:hint="eastAsia"/>
-          <w:szCs w:val="21"/>
-        </w:rPr>
-        <w:t>(32)</w:t>
-      </w:r>
-      <w:r>
-        <w:rPr>
-          <w:rFonts w:hint="eastAsia"/>
-          <w:szCs w:val="21"/>
-        </w:rPr>
-        <w:t>、</w:t>
-      </w:r>
-      <w:r>
-        <w:rPr>
-          <w:rFonts w:hint="eastAsia"/>
-          <w:szCs w:val="21"/>
-        </w:rPr>
-        <w:t>治疗</w:t>
-      </w:r>
-      <w:r>
-        <w:rPr>
-          <w:rFonts w:hint="eastAsia"/>
-          <w:szCs w:val="21"/>
-        </w:rPr>
-        <w:t>(41)</w:t>
-      </w:r>
-      <w:r>
-        <w:rPr>
-          <w:rFonts w:hint="eastAsia"/>
-          <w:szCs w:val="21"/>
-        </w:rPr>
-        <w:t>、</w:t>
-      </w:r>
-      <w:r>
-        <w:rPr>
-          <w:rFonts w:hint="eastAsia"/>
-          <w:szCs w:val="21"/>
-        </w:rPr>
-        <w:t>病因</w:t>
-      </w:r>
-      <w:r>
-        <w:rPr>
-          <w:rFonts w:hint="eastAsia"/>
-          <w:szCs w:val="21"/>
-        </w:rPr>
-        <w:t>(30)</w:t>
-      </w:r>
-      <w:r>
-        <w:rPr>
-          <w:rFonts w:hint="eastAsia"/>
-          <w:szCs w:val="21"/>
-        </w:rPr>
-        <w:t>、</w:t>
-      </w:r>
-      <w:r>
-        <w:rPr>
-          <w:rFonts w:hint="eastAsia"/>
-          <w:szCs w:val="21"/>
-        </w:rPr>
-        <w:t>病症</w:t>
+          <w:highlight w:val="yellow"/>
+        </w:rPr>
+        <w:t>症状</w:t>
+      </w:r>
+      <w:r>
+        <w:rPr>
+          <w:rFonts w:hint="eastAsia"/>
+          <w:szCs w:val="21"/>
+        </w:rPr>
+        <w:t>(29)</w:t>
+      </w:r>
+      <w:r>
+        <w:rPr>
+          <w:rFonts w:hint="eastAsia"/>
+          <w:szCs w:val="21"/>
+        </w:rPr>
+        <w:t>、药物</w:t>
       </w:r>
       <w:r>
         <w:rPr>
@@ -341,57 +334,7 @@
           <w:rFonts w:hint="eastAsia"/>
           <w:szCs w:val="21"/>
         </w:rPr>
-        <w:t>、</w:t>
-      </w:r>
-      <w:r>
-        <w:rPr>
-          <w:rFonts w:hint="eastAsia"/>
-          <w:szCs w:val="21"/>
-          <w:highlight w:val="yellow"/>
-        </w:rPr>
-        <w:t>症状</w:t>
-      </w:r>
-      <w:r>
-        <w:rPr>
-          <w:rFonts w:hint="eastAsia"/>
-          <w:szCs w:val="21"/>
-        </w:rPr>
-        <w:t>(29)</w:t>
-      </w:r>
-      <w:r>
-        <w:rPr>
-          <w:rFonts w:hint="eastAsia"/>
-          <w:szCs w:val="21"/>
-        </w:rPr>
-        <w:t>、</w:t>
-      </w:r>
-      <w:r>
-        <w:rPr>
-          <w:rFonts w:hint="eastAsia"/>
-          <w:szCs w:val="21"/>
-        </w:rPr>
-        <w:t>药物</w:t>
-      </w:r>
-      <w:r>
-        <w:rPr>
-          <w:rFonts w:hint="eastAsia"/>
-          <w:szCs w:val="21"/>
-        </w:rPr>
-        <w:t>(33)</w:t>
-      </w:r>
-      <w:r>
-        <w:rPr>
-          <w:rFonts w:hint="eastAsia"/>
-          <w:szCs w:val="21"/>
-        </w:rPr>
-        <w:t>、</w:t>
-      </w:r>
-      <w:r>
-        <w:rPr>
-          <w:rFonts w:hint="eastAsia"/>
-          <w:szCs w:val="21"/>
-        </w:rPr>
-        <w:t>其他</w:t>
+        <w:t>、其他</w:t>
       </w:r>
       <w:r>
         <w:rPr>
@@ -480,7 +423,6 @@
         </w:numPr>
         <w:ind w:firstLineChars="0"/>
         <w:rPr>
-          <w:rFonts w:hint="eastAsia"/>
           <w:sz w:val="24"/>
           <w:szCs w:val="24"/>
         </w:rPr>
@@ -572,23 +514,25 @@
           <w:sz w:val="24"/>
           <w:szCs w:val="24"/>
         </w:rPr>
-        <w:t>. All diseases are labelled by doctors from the website</w:t>
-      </w:r>
+        <w:t xml:space="preserve">. All diseases are </w:t>
+      </w:r>
+      <w:proofErr w:type="spellStart"/>
       <w:r>
         <w:rPr>
           <w:rFonts w:hint="eastAsia"/>
           <w:sz w:val="24"/>
           <w:szCs w:val="24"/>
         </w:rPr>
-        <w:t xml:space="preserve">, </w:t>
-      </w:r>
+        <w:t>labelled</w:t>
+      </w:r>
+      <w:proofErr w:type="spellEnd"/>
       <w:r>
         <w:rPr>
           <w:rFonts w:hint="eastAsia"/>
           <w:sz w:val="24"/>
           <w:szCs w:val="24"/>
         </w:rPr>
-        <w:t xml:space="preserve">but there are </w:t>
+        <w:t xml:space="preserve"> by doctors from the website</w:t>
       </w:r>
       <w:r>
         <w:rPr>
@@ -596,7 +540,7 @@
           <w:sz w:val="24"/>
           <w:szCs w:val="24"/>
         </w:rPr>
-        <w:t xml:space="preserve">314 </w:t>
+        <w:t>, but there are 314 sub-items (we can regard them as our answer types),</w:t>
       </w:r>
       <w:r>
         <w:rPr>
@@ -604,7 +548,7 @@
           <w:sz w:val="24"/>
           <w:szCs w:val="24"/>
         </w:rPr>
-        <w:t xml:space="preserve">sub-items (we can regard them as our </w:t>
+        <w:t xml:space="preserve"> as</w:t>
       </w:r>
       <w:r>
         <w:rPr>
@@ -612,7 +556,7 @@
           <w:sz w:val="24"/>
           <w:szCs w:val="24"/>
         </w:rPr>
-        <w:t>answer types</w:t>
+        <w:t xml:space="preserve"> below:</w:t>
       </w:r>
       <w:r>
         <w:rPr>
@@ -620,30 +564,6 @@
           <w:sz w:val="24"/>
           <w:szCs w:val="24"/>
         </w:rPr>
-        <w:t>),</w:t>
-      </w:r>
-      <w:r>
-        <w:rPr>
-          <w:rFonts w:hint="eastAsia"/>
-          <w:sz w:val="24"/>
-          <w:szCs w:val="24"/>
-        </w:rPr>
-        <w:t xml:space="preserve"> as</w:t>
-      </w:r>
-      <w:r>
-        <w:rPr>
-          <w:rFonts w:hint="eastAsia"/>
-          <w:sz w:val="24"/>
-          <w:szCs w:val="24"/>
-        </w:rPr>
-        <w:t xml:space="preserve"> below:</w:t>
-      </w:r>
-      <w:r>
-        <w:rPr>
-          <w:rFonts w:hint="eastAsia"/>
-          <w:sz w:val="24"/>
-          <w:szCs w:val="24"/>
-        </w:rPr>
         <w:br/>
       </w:r>
       <w:r>
@@ -2951,8 +2871,15 @@
           <w:rFonts w:hint="eastAsia"/>
           <w:szCs w:val="21"/>
         </w:rPr>
+        <w:t>具</w:t>
+      </w:r>
+      <w:r>
+        <w:rPr>
+          <w:rFonts w:hint="eastAsia"/>
+          <w:szCs w:val="21"/>
+        </w:rPr>
         <w:lastRenderedPageBreak/>
-        <w:t>具体方法</w:t>
+        <w:t>体方法</w:t>
       </w:r>
       <w:r>
         <w:rPr>
@@ -5062,7 +4989,6 @@
         </w:numPr>
         <w:ind w:firstLineChars="0"/>
         <w:rPr>
-          <w:rFonts w:hint="eastAsia"/>
           <w:sz w:val="24"/>
           <w:szCs w:val="24"/>
         </w:rPr>
@@ -5166,13 +5092,7 @@
         <w:rPr>
           <w:rFonts w:hint="eastAsia"/>
         </w:rPr>
-        <w:t>,</w:t>
-      </w:r>
-      <w:r>
-        <w:rPr>
-          <w:rFonts w:hint="eastAsia"/>
-        </w:rPr>
-        <w:t xml:space="preserve"> for example, answer type </w:t>
+        <w:t xml:space="preserve">, for example, answer type </w:t>
       </w:r>
       <w:r>
         <w:t>“</w:t>
@@ -5225,7 +5145,6 @@
         <w:pStyle w:val="a3"/>
         <w:ind w:left="992" w:firstLineChars="0" w:firstLine="0"/>
         <w:rPr>
-          <w:rFonts w:hint="eastAsia"/>
           <w:sz w:val="24"/>
           <w:szCs w:val="24"/>
         </w:rPr>
@@ -5253,7 +5172,22 @@
         <w:pStyle w:val="a3"/>
         <w:ind w:left="992" w:firstLineChars="0" w:firstLine="0"/>
         <w:rPr>
-          <w:rFonts w:hint="eastAsia"/>
+          <w:sz w:val="24"/>
+          <w:szCs w:val="24"/>
+        </w:rPr>
+        <w:sectPr>
+          <w:pgSz w:w="11906" w:h="16838"/>
+          <w:pgMar w:top="1440" w:right="1800" w:bottom="1440" w:left="1800" w:header="851" w:footer="992" w:gutter="0"/>
+          <w:cols w:space="425"/>
+          <w:docGrid w:type="lines" w:linePitch="312"/>
+        </w:sectPr>
+      </w:pPr>
+    </w:p>
+    <w:p>
+      <w:pPr>
+        <w:pStyle w:val="a3"/>
+        <w:ind w:left="992" w:firstLineChars="0" w:firstLine="0"/>
+        <w:rPr>
           <w:sz w:val="24"/>
           <w:szCs w:val="24"/>
         </w:rPr>
@@ -5314,17 +5248,13 @@
     <w:p>
       <w:pPr>
         <w:jc w:val="right"/>
-        <w:rPr>
-          <w:rFonts w:hint="eastAsia"/>
-        </w:rPr>
       </w:pPr>
     </w:p>
     <w:p>
       <w:pPr>
         <w:pStyle w:val="a3"/>
-        <w:ind w:left="425" w:firstLineChars="0" w:firstLine="0"/>
-        <w:rPr>
-          <w:rFonts w:hint="eastAsia"/>
+        <w:ind w:firstLineChars="0" w:firstLine="0"/>
+        <w:rPr>
           <w:b/>
           <w:sz w:val="24"/>
           <w:szCs w:val="24"/>
@@ -5335,10 +5265,10 @@
           <w:noProof/>
         </w:rPr>
         <w:drawing>
-          <wp:inline distT="0" distB="0" distL="0" distR="0" wp14:anchorId="53D8B9E9" wp14:editId="3C6107CC">
-            <wp:extent cx="5274310" cy="3648894"/>
-            <wp:effectExtent l="0" t="0" r="2540" b="8890"/>
-            <wp:docPr id="9" name="图片 9" descr="C:\Users\thyferny\AppData\Roaming\Tencent\Users\50843999\QQ\WinTemp\RichOle\@U_F5)0$8NCRD81[OMJ]]JJ.png"/>
+          <wp:inline distT="0" distB="0" distL="0" distR="0" wp14:anchorId="0BE61074" wp14:editId="1411EE89">
+            <wp:extent cx="8944193" cy="3619824"/>
+            <wp:effectExtent l="0" t="0" r="0" b="0"/>
+            <wp:docPr id="10" name="图片 10" descr="C:\Users\Administrator\Documents\Tencent Files\6793040\FileRecv\MQA.png"/>
             <wp:cNvGraphicFramePr>
               <a:graphicFrameLocks xmlns:a="http://schemas.openxmlformats.org/drawingml/2006/main" noChangeAspect="1"/>
             </wp:cNvGraphicFramePr>
@@ -5346,13 +5276,13 @@
               <a:graphicData uri="http://schemas.openxmlformats.org/drawingml/2006/picture">
                 <pic:pic xmlns:pic="http://schemas.openxmlformats.org/drawingml/2006/picture">
                   <pic:nvPicPr>
-                    <pic:cNvPr id="0" name="Picture 1" descr="C:\Users\thyferny\AppData\Roaming\Tencent\Users\50843999\QQ\WinTemp\RichOle\@U_F5)0$8NCRD81[OMJ]]JJ.png"/>
+                    <pic:cNvPr id="0" name="Picture 1" descr="C:\Users\Administrator\Documents\Tencent Files\6793040\FileRecv\MQA.png"/>
                     <pic:cNvPicPr>
                       <a:picLocks noChangeAspect="1" noChangeArrowheads="1"/>
                     </pic:cNvPicPr>
                   </pic:nvPicPr>
                   <pic:blipFill>
-                    <a:blip r:embed="rId9">
+                    <a:blip r:embed="rId9" cstate="print">
                       <a:extLst>
                         <a:ext uri="{28A0092B-C50C-407E-A947-70E740481C1C}">
                           <a14:useLocalDpi xmlns:a14="http://schemas.microsoft.com/office/drawing/2010/main" val="0"/>
@@ -5367,7 +5297,7 @@
                   <pic:spPr bwMode="auto">
                     <a:xfrm>
                       <a:off x="0" y="0"/>
-                      <a:ext cx="5274310" cy="3648894"/>
+                      <a:ext cx="8953859" cy="3623736"/>
                     </a:xfrm>
                     <a:prstGeom prst="rect">
                       <a:avLst/>
@@ -5386,6 +5316,44 @@
     </w:p>
     <w:p>
       <w:pPr>
+        <w:widowControl/>
+        <w:jc w:val="left"/>
+        <w:rPr>
+          <w:b/>
+          <w:sz w:val="24"/>
+          <w:szCs w:val="24"/>
+        </w:rPr>
+      </w:pPr>
+      <w:r>
+        <w:rPr>
+          <w:b/>
+          <w:sz w:val="24"/>
+          <w:szCs w:val="24"/>
+        </w:rPr>
+        <w:br w:type="page"/>
+      </w:r>
+    </w:p>
+    <w:p>
+      <w:pPr>
+        <w:pStyle w:val="a3"/>
+        <w:ind w:left="425" w:firstLineChars="0" w:firstLine="0"/>
+        <w:rPr>
+          <w:b/>
+          <w:sz w:val="24"/>
+          <w:szCs w:val="24"/>
+        </w:rPr>
+        <w:sectPr>
+          <w:pgSz w:w="16838" w:h="11906" w:orient="landscape"/>
+          <w:pgMar w:top="1800" w:right="1440" w:bottom="1800" w:left="1440" w:header="851" w:footer="992" w:gutter="0"/>
+          <w:cols w:space="425"/>
+          <w:docGrid w:type="lines" w:linePitch="312"/>
+        </w:sectPr>
+      </w:pPr>
+      <w:bookmarkStart w:id="0" w:name="_GoBack"/>
+      <w:bookmarkEnd w:id="0"/>
+    </w:p>
+    <w:p>
+      <w:pPr>
         <w:pStyle w:val="a3"/>
         <w:ind w:left="425" w:firstLineChars="0" w:firstLine="0"/>
         <w:rPr>
@@ -5777,9 +5745,8 @@
         <w:rPr>
           <w:noProof/>
         </w:rPr>
-        <w:lastRenderedPageBreak/>
         <w:drawing>
-          <wp:inline distT="0" distB="0" distL="0" distR="0">
+          <wp:inline distT="0" distB="0" distL="0" distR="0" wp14:anchorId="4E01DA24" wp14:editId="381A702B">
             <wp:extent cx="3771900" cy="3872721"/>
             <wp:effectExtent l="0" t="0" r="0" b="0"/>
             <wp:docPr id="1" name="图片 1" descr="C:\Users\thyferny\AppData\Roaming\Tencent\Users\50843999\QQ\WinTemp\RichOle\QAH{H]2F%SUQA$H}V$%4XMK.png"/>
@@ -6136,6 +6103,7 @@
           <w:sz w:val="20"/>
           <w:szCs w:val="20"/>
         </w:rPr>
+        <w:lastRenderedPageBreak/>
         <w:t>w</w:t>
       </w:r>
       <w:r>
@@ -6752,7 +6720,6 @@
       </w:pPr>
       <w:proofErr w:type="gramStart"/>
       <w:r>
-        <w:lastRenderedPageBreak/>
         <w:t>export</w:t>
       </w:r>
       <w:proofErr w:type="gramEnd"/>
@@ -6863,9 +6830,6 @@
     <w:p>
       <w:pPr>
         <w:ind w:firstLine="420"/>
-        <w:rPr>
-          <w:rFonts w:hint="eastAsia"/>
-        </w:rPr>
       </w:pPr>
       <w:proofErr w:type="spellStart"/>
       <w:proofErr w:type="gramStart"/>
@@ -7296,7 +7260,7 @@
           <w:szCs w:val="24"/>
         </w:rPr>
         <w:drawing>
-          <wp:inline distT="0" distB="0" distL="0" distR="0">
+          <wp:inline distT="0" distB="0" distL="0" distR="0" wp14:anchorId="694DFA56" wp14:editId="6F89917A">
             <wp:extent cx="2560583" cy="2907102"/>
             <wp:effectExtent l="0" t="0" r="0" b="7620"/>
             <wp:docPr id="2" name="图片 2" descr="C:\Users\thyferny\AppData\Roaming\Tencent\Users\50843999\QQ\WinTemp\RichOle\$X_1O(ZX}}1K%T5E$H5I)2V.png"/>
@@ -7369,6 +7333,7 @@
         <w:rPr>
           <w:rFonts w:hint="eastAsia"/>
         </w:rPr>
+        <w:lastRenderedPageBreak/>
         <w:t>U</w:t>
       </w:r>
       <w:r>
@@ -7632,9 +7597,8 @@
           <w:sz w:val="24"/>
           <w:szCs w:val="24"/>
         </w:rPr>
-        <w:lastRenderedPageBreak/>
         <w:drawing>
-          <wp:inline distT="0" distB="0" distL="0" distR="0">
+          <wp:inline distT="0" distB="0" distL="0" distR="0" wp14:anchorId="0B9EE62A" wp14:editId="69F0A1DC">
             <wp:extent cx="3324225" cy="4246429"/>
             <wp:effectExtent l="0" t="0" r="0" b="1905"/>
             <wp:docPr id="3" name="图片 3" descr="C:\Users\thyferny\AppData\Roaming\Tencent\Users\50843999\QQ\WinTemp\RichOle\]V0_~K5[RO3DM0([V_%9I_Y.png"/>
@@ -8072,7 +8036,7 @@
         </w:rPr>
         <w:lastRenderedPageBreak/>
         <w:drawing>
-          <wp:inline distT="0" distB="0" distL="0" distR="0">
+          <wp:inline distT="0" distB="0" distL="0" distR="0" wp14:anchorId="4F7E7580" wp14:editId="416E7DA7">
             <wp:extent cx="5607859" cy="5238750"/>
             <wp:effectExtent l="0" t="0" r="0" b="0"/>
             <wp:docPr id="4" name="图片 4" descr="C:\Users\thyferny\AppData\Roaming\Tencent\Users\50843999\QQ\WinTemp\RichOle\UZZ3K(EB48`B(64B_`RT}HS.png"/>
@@ -8476,7 +8440,7 @@
         </w:rPr>
         <w:lastRenderedPageBreak/>
         <w:drawing>
-          <wp:inline distT="0" distB="0" distL="0" distR="0">
+          <wp:inline distT="0" distB="0" distL="0" distR="0" wp14:anchorId="46D73474" wp14:editId="4904163D">
             <wp:extent cx="5675872" cy="2583819"/>
             <wp:effectExtent l="0" t="0" r="1270" b="6985"/>
             <wp:docPr id="5" name="图片 5" descr="C:\Users\thyferny\AppData\Roaming\Tencent\Users\50843999\QQ\WinTemp\RichOle\]H)LY~(7%`K$K}XNU198]$0.png"/>
@@ -8784,7 +8748,7 @@
           <w:szCs w:val="24"/>
         </w:rPr>
         <w:drawing>
-          <wp:inline distT="0" distB="0" distL="0" distR="0">
+          <wp:inline distT="0" distB="0" distL="0" distR="0" wp14:anchorId="3CD602AB" wp14:editId="79313229">
             <wp:extent cx="2778097" cy="4261449"/>
             <wp:effectExtent l="0" t="0" r="3810" b="6350"/>
             <wp:docPr id="6" name="图片 6" descr="C:\Users\thyferny\AppData\Roaming\Tencent\Users\50843999\QQ\WinTemp\RichOle\WSD)39Y_[QQD4(~ARDLR5U8.png"/>
@@ -8987,7 +8951,7 @@
           <w:szCs w:val="24"/>
         </w:rPr>
         <w:drawing>
-          <wp:inline distT="0" distB="0" distL="0" distR="0" wp14:anchorId="5897E1C3" wp14:editId="55BCD154">
+          <wp:inline distT="0" distB="0" distL="0" distR="0" wp14:anchorId="6F5E3924" wp14:editId="0CC309A6">
             <wp:extent cx="5345925" cy="1034859"/>
             <wp:effectExtent l="0" t="0" r="7620" b="0"/>
             <wp:docPr id="7" name="图片 7" descr="C:\Users\thyferny\AppData\Roaming\Tencent\Users\50843999\QQ\WinTemp\RichOle\K%%$~S{FR0L3ZWEU~00N734.png"/>
@@ -9254,7 +9218,7 @@
           <w:szCs w:val="24"/>
         </w:rPr>
         <w:drawing>
-          <wp:inline distT="0" distB="0" distL="0" distR="0">
+          <wp:inline distT="0" distB="0" distL="0" distR="0" wp14:anchorId="3155EA9D" wp14:editId="4816638C">
             <wp:extent cx="4080414" cy="4571525"/>
             <wp:effectExtent l="0" t="0" r="0" b="635"/>
             <wp:docPr id="8" name="图片 8" descr="C:\Users\thyferny\AppData\Roaming\Tencent\Users\50843999\QQ\WinTemp\RichOle\GPMQ@VO]R]IO_FM~~ZK_UIV.png"/>
@@ -11511,7 +11475,7 @@
     </a:clrScheme>
     <a:fontScheme name="Office">
       <a:majorFont>
-        <a:latin typeface="Calibri Light" panose="020F0302020204030204"/>
+        <a:latin typeface="Calibri Light"/>
         <a:ea typeface=""/>
         <a:cs typeface=""/>
         <a:font script="Jpan" typeface="ＭＳ ゴシック"/>
@@ -11546,7 +11510,7 @@
         <a:font script="Geor" typeface="Sylfaen"/>
       </a:majorFont>
       <a:minorFont>
-        <a:latin typeface="Calibri" panose="020F0502020204030204"/>
+        <a:latin typeface="Calibri"/>
         <a:ea typeface=""/>
         <a:cs typeface=""/>
         <a:font script="Jpan" typeface="ＭＳ 明朝"/>
@@ -11723,7 +11687,7 @@
   <a:extraClrSchemeLst/>
   <a:extLst>
     <a:ext uri="{05A4C25C-085E-4340-85A3-A5531E510DB2}">
-      <thm15:themeFamily xmlns:thm15="http://schemas.microsoft.com/office/thememl/2012/main" xmlns="" name="Office Theme" id="{62F939B6-93AF-4DB8-9C6B-D6C7DFDC589F}" vid="{4A3C46E8-61CC-4603-A589-7422A47A8E4A}"/>
+      <thm15:themeFamily xmlns="" xmlns:thm15="http://schemas.microsoft.com/office/thememl/2012/main" name="Office Theme" id="{62F939B6-93AF-4DB8-9C6B-D6C7DFDC589F}" vid="{4A3C46E8-61CC-4603-A589-7422A47A8E4A}"/>
     </a:ext>
   </a:extLst>
 </a:theme>
@@ -11734,7 +11698,7 @@
 </file>
 
 <file path=customXml/itemProps1.xml><?xml version="1.0" encoding="utf-8"?>
-<ds:datastoreItem xmlns:ds="http://schemas.openxmlformats.org/officeDocument/2006/customXml" ds:itemID="{8C0974A1-5E8C-420D-BAD0-83D5FB707BDB}">
+<ds:datastoreItem xmlns:ds="http://schemas.openxmlformats.org/officeDocument/2006/customXml" ds:itemID="{3E195EC6-0549-44D3-9F93-2B943E31D863}">
   <ds:schemaRefs>
     <ds:schemaRef ds:uri="http://schemas.openxmlformats.org/officeDocument/2006/bibliography"/>
   </ds:schemaRefs>

</xml_diff>